<commit_message>
adjust Eason gain to 3 and add noise mode
</commit_message>
<xml_diff>
--- a/Robots/universalUR5/signal.docx
+++ b/Robots/universalUR5/signal.docx
@@ -3,6 +3,23 @@
 <w:document xmlns:wpc="http://schemas.microsoft.com/office/word/2010/wordprocessingCanvas" xmlns:cx="http://schemas.microsoft.com/office/drawing/2014/chartex" xmlns:cx1="http://schemas.microsoft.com/office/drawing/2015/9/8/chartex" xmlns:mc="http://schemas.openxmlformats.org/markup-compatibility/2006" xmlns:o="urn:schemas-microsoft-com:office:office" xmlns:r="http://schemas.openxmlformats.org/officeDocument/2006/relationships" xmlns:m="http://schemas.openxmlformats.org/officeDocument/2006/math" xmlns:v="urn:schemas-microsoft-com:vml" xmlns:wp14="http://schemas.microsoft.com/office/word/2010/wordprocessingDrawing" xmlns:wp="http://schemas.openxmlformats.org/drawingml/2006/wordprocessingDrawing" xmlns:w10="urn:schemas-microsoft-com:office:word" xmlns:w="http://schemas.openxmlformats.org/wordprocessingml/2006/main" xmlns:w14="http://schemas.microsoft.com/office/word/2010/wordml" xmlns:w15="http://schemas.microsoft.com/office/word/2012/wordml" xmlns:w16se="http://schemas.microsoft.com/office/word/2015/wordml/symex" xmlns:wpg="http://schemas.microsoft.com/office/word/2010/wordprocessingGroup" xmlns:wpi="http://schemas.microsoft.com/office/word/2010/wordprocessingInk" xmlns:wne="http://schemas.microsoft.com/office/word/2006/wordml" xmlns:wps="http://schemas.microsoft.com/office/word/2010/wordprocessingShape" mc:Ignorable="w14 w15 w16se wp14">
   <w:body>
     <w:p>
+      <w:bookmarkStart w:id="0" w:name="_GoBack"/>
+      <w:bookmarkEnd w:id="0"/>
+      <w:proofErr w:type="spellStart"/>
+      <w:proofErr w:type="gramStart"/>
+      <w:r>
+        <w:rPr>
+          <w:rFonts w:hint="eastAsia"/>
+        </w:rPr>
+        <w:t>w</w:t>
+      </w:r>
+      <w:r>
+        <w:t>x</w:t>
+      </w:r>
+      <w:proofErr w:type="spellEnd"/>
+      <w:proofErr w:type="gramEnd"/>
+    </w:p>
+    <w:p>
       <w:r>
         <w:t>[w</w:t>
       </w:r>
@@ -119,6 +136,26 @@
     </w:p>
     <w:p/>
     <w:p>
+      <w:pPr>
+        <w:rPr>
+          <w:rFonts w:hint="eastAsia"/>
+        </w:rPr>
+      </w:pPr>
+      <w:proofErr w:type="spellStart"/>
+      <w:proofErr w:type="gramStart"/>
+      <w:r>
+        <w:rPr>
+          <w:rFonts w:hint="eastAsia"/>
+        </w:rPr>
+        <w:t>w</w:t>
+      </w:r>
+      <w:r>
+        <w:t>y</w:t>
+      </w:r>
+      <w:proofErr w:type="spellEnd"/>
+      <w:proofErr w:type="gramEnd"/>
+    </w:p>
+    <w:p>
       <w:r>
         <w:t>[w</w:t>
       </w:r>
@@ -141,9 +178,8 @@
           <w:rFonts w:hint="eastAsia"/>
         </w:rPr>
       </w:pPr>
-      <w:bookmarkStart w:id="0" w:name="OLE_LINK1"/>
-      <w:bookmarkStart w:id="1" w:name="OLE_LINK2"/>
-      <w:bookmarkStart w:id="2" w:name="_GoBack"/>
+      <w:bookmarkStart w:id="1" w:name="OLE_LINK1"/>
+      <w:bookmarkStart w:id="2" w:name="OLE_LINK2"/>
       <w:proofErr w:type="spellStart"/>
       <w:r>
         <w:t>w</w:t>
@@ -241,11 +277,25 @@
         <w:t>_end]')</w:t>
       </w:r>
     </w:p>
-    <w:bookmarkEnd w:id="0"/>
     <w:bookmarkEnd w:id="1"/>
     <w:bookmarkEnd w:id="2"/>
     <w:p/>
     <w:p>
+      <w:proofErr w:type="spellStart"/>
+      <w:proofErr w:type="gramStart"/>
+      <w:r>
+        <w:rPr>
+          <w:rFonts w:hint="eastAsia"/>
+        </w:rPr>
+        <w:t>w</w:t>
+      </w:r>
+      <w:r>
+        <w:t>z</w:t>
+      </w:r>
+      <w:proofErr w:type="spellEnd"/>
+      <w:proofErr w:type="gramEnd"/>
+    </w:p>
+    <w:p>
       <w:r>
         <w:t>[wz_start:0.1:wz_end]'</w:t>
       </w:r>
@@ -331,6 +381,26 @@
           <w:rFonts w:hint="eastAsia"/>
         </w:rPr>
       </w:pPr>
+      <w:proofErr w:type="spellStart"/>
+      <w:proofErr w:type="gramStart"/>
+      <w:r>
+        <w:rPr>
+          <w:rFonts w:hint="eastAsia"/>
+        </w:rPr>
+        <w:t>a</w:t>
+      </w:r>
+      <w:r>
+        <w:t>lx</w:t>
+      </w:r>
+      <w:proofErr w:type="spellEnd"/>
+      <w:proofErr w:type="gramEnd"/>
+    </w:p>
+    <w:p>
+      <w:pPr>
+        <w:rPr>
+          <w:rFonts w:hint="eastAsia"/>
+        </w:rPr>
+      </w:pPr>
       <w:r>
         <w:t>[</w:t>
       </w:r>
@@ -348,6 +418,7 @@
       </w:r>
     </w:p>
     <w:p>
+      <w:bookmarkStart w:id="3" w:name="OLE_LINK5"/>
       <w:proofErr w:type="spellStart"/>
       <w:r>
         <w:t>wx</w:t>
@@ -399,6 +470,7 @@
         <w:t>_end]')</w:t>
       </w:r>
     </w:p>
+    <w:bookmarkEnd w:id="3"/>
     <w:p/>
     <w:p>
       <w:pPr>
@@ -406,6 +478,26 @@
           <w:rFonts w:hint="eastAsia"/>
         </w:rPr>
       </w:pPr>
+      <w:proofErr w:type="spellStart"/>
+      <w:proofErr w:type="gramStart"/>
+      <w:r>
+        <w:rPr>
+          <w:rFonts w:hint="eastAsia"/>
+        </w:rPr>
+        <w:t>a</w:t>
+      </w:r>
+      <w:r>
+        <w:t>ly</w:t>
+      </w:r>
+      <w:proofErr w:type="spellEnd"/>
+      <w:proofErr w:type="gramEnd"/>
+    </w:p>
+    <w:p>
+      <w:pPr>
+        <w:rPr>
+          <w:rFonts w:hint="eastAsia"/>
+        </w:rPr>
+      </w:pPr>
       <w:r>
         <w:t>[</w:t>
       </w:r>
@@ -474,12 +566,26 @@
         <w:t>_end]')</w:t>
       </w:r>
     </w:p>
+    <w:p/>
     <w:p>
       <w:pPr>
         <w:rPr>
           <w:rFonts w:hint="eastAsia"/>
         </w:rPr>
       </w:pPr>
+      <w:proofErr w:type="spellStart"/>
+      <w:proofErr w:type="gramStart"/>
+      <w:r>
+        <w:rPr>
+          <w:rFonts w:hint="eastAsia"/>
+        </w:rPr>
+        <w:t>a</w:t>
+      </w:r>
+      <w:r>
+        <w:t>lz</w:t>
+      </w:r>
+      <w:proofErr w:type="spellEnd"/>
+      <w:proofErr w:type="gramEnd"/>
     </w:p>
     <w:p>
       <w:pPr>
@@ -524,6 +630,26 @@
     </w:p>
     <w:p/>
     <w:p>
+      <w:pPr>
+        <w:rPr>
+          <w:rFonts w:hint="eastAsia"/>
+        </w:rPr>
+      </w:pPr>
+      <w:proofErr w:type="spellStart"/>
+      <w:proofErr w:type="gramStart"/>
+      <w:r>
+        <w:rPr>
+          <w:rFonts w:hint="eastAsia"/>
+        </w:rPr>
+        <w:t>v</w:t>
+      </w:r>
+      <w:r>
+        <w:t>x</w:t>
+      </w:r>
+      <w:proofErr w:type="spellEnd"/>
+      <w:proofErr w:type="gramEnd"/>
+    </w:p>
+    <w:p>
       <w:r>
         <w:t>[vx_start:0.1:vx_end]'</w:t>
       </w:r>
@@ -604,6 +730,26 @@
     </w:p>
     <w:p/>
     <w:p>
+      <w:pPr>
+        <w:rPr>
+          <w:rFonts w:hint="eastAsia"/>
+        </w:rPr>
+      </w:pPr>
+      <w:proofErr w:type="spellStart"/>
+      <w:proofErr w:type="gramStart"/>
+      <w:r>
+        <w:rPr>
+          <w:rFonts w:hint="eastAsia"/>
+        </w:rPr>
+        <w:t>v</w:t>
+      </w:r>
+      <w:r>
+        <w:t>y</w:t>
+      </w:r>
+      <w:proofErr w:type="spellEnd"/>
+      <w:proofErr w:type="gramEnd"/>
+    </w:p>
+    <w:p>
       <w:r>
         <w:t>[vy_start:0.1:vy_end]'</w:t>
       </w:r>
@@ -684,6 +830,26 @@
     </w:p>
     <w:p/>
     <w:p>
+      <w:pPr>
+        <w:rPr>
+          <w:rFonts w:hint="eastAsia"/>
+        </w:rPr>
+      </w:pPr>
+      <w:proofErr w:type="spellStart"/>
+      <w:proofErr w:type="gramStart"/>
+      <w:r>
+        <w:rPr>
+          <w:rFonts w:hint="eastAsia"/>
+        </w:rPr>
+        <w:t>v</w:t>
+      </w:r>
+      <w:r>
+        <w:t>z</w:t>
+      </w:r>
+      <w:proofErr w:type="spellEnd"/>
+      <w:proofErr w:type="gramEnd"/>
+    </w:p>
+    <w:p>
       <w:r>
         <w:t>[vz_start:0.1:vz_end]'</w:t>
       </w:r>
@@ -764,13 +930,34 @@
     </w:p>
     <w:p/>
     <w:p>
+      <w:pPr>
+        <w:rPr>
+          <w:rFonts w:hint="eastAsia"/>
+        </w:rPr>
+      </w:pPr>
+      <w:proofErr w:type="gramStart"/>
+      <w:r>
+        <w:rPr>
+          <w:rFonts w:hint="eastAsia"/>
+        </w:rPr>
+        <w:t>a</w:t>
+      </w:r>
+      <w:r>
+        <w:t>x</w:t>
+      </w:r>
+      <w:proofErr w:type="gramEnd"/>
+    </w:p>
+    <w:p>
       <w:r>
         <w:t>[vx_start:0.1:vx_end]'</w:t>
       </w:r>
     </w:p>
     <w:p>
-      <w:proofErr w:type="spellStart"/>
-      <w:r>
+      <w:bookmarkStart w:id="4" w:name="OLE_LINK3"/>
+      <w:bookmarkStart w:id="5" w:name="OLE_LINK4"/>
+      <w:proofErr w:type="spellStart"/>
+      <w:r>
+        <w:lastRenderedPageBreak/>
         <w:t>vx_f</w:t>
       </w:r>
       <w:proofErr w:type="spellEnd"/>
@@ -898,8 +1085,28 @@
         <w:t>[vx_start:0.1:vx_end]')</w:t>
       </w:r>
     </w:p>
+    <w:bookmarkEnd w:id="4"/>
+    <w:bookmarkEnd w:id="5"/>
     <w:p/>
     <w:p>
+      <w:pPr>
+        <w:rPr>
+          <w:rFonts w:hint="eastAsia"/>
+        </w:rPr>
+      </w:pPr>
+      <w:proofErr w:type="gramStart"/>
+      <w:r>
+        <w:rPr>
+          <w:rFonts w:hint="eastAsia"/>
+        </w:rPr>
+        <w:t>a</w:t>
+      </w:r>
+      <w:r>
+        <w:t>y</w:t>
+      </w:r>
+      <w:proofErr w:type="gramEnd"/>
+    </w:p>
+    <w:p>
       <w:r>
         <w:t>[vy_start:0.1:vy_end]'</w:t>
       </w:r>
@@ -1035,6 +1242,26 @@
       </w:r>
     </w:p>
     <w:p/>
+    <w:p>
+      <w:pPr>
+        <w:rPr>
+          <w:rFonts w:hint="eastAsia"/>
+        </w:rPr>
+      </w:pPr>
+      <w:proofErr w:type="spellStart"/>
+      <w:proofErr w:type="gramStart"/>
+      <w:r>
+        <w:rPr>
+          <w:rFonts w:hint="eastAsia"/>
+        </w:rPr>
+        <w:t>a</w:t>
+      </w:r>
+      <w:r>
+        <w:t>z</w:t>
+      </w:r>
+      <w:proofErr w:type="spellEnd"/>
+      <w:proofErr w:type="gramEnd"/>
+    </w:p>
     <w:p>
       <w:r>
         <w:t>[vz_start:0.1:vz_end]'</w:t>
@@ -1178,6 +1405,44 @@
     </w:sectPr>
   </w:body>
 </w:document>
+</file>
+
+<file path=word/endnotes.xml><?xml version="1.0" encoding="utf-8"?>
+<w:endnotes xmlns:wpc="http://schemas.microsoft.com/office/word/2010/wordprocessingCanvas" xmlns:cx="http://schemas.microsoft.com/office/drawing/2014/chartex" xmlns:cx1="http://schemas.microsoft.com/office/drawing/2015/9/8/chartex" xmlns:mc="http://schemas.openxmlformats.org/markup-compatibility/2006" xmlns:o="urn:schemas-microsoft-com:office:office" xmlns:r="http://schemas.openxmlformats.org/officeDocument/2006/relationships" xmlns:m="http://schemas.openxmlformats.org/officeDocument/2006/math" xmlns:v="urn:schemas-microsoft-com:vml" xmlns:wp14="http://schemas.microsoft.com/office/word/2010/wordprocessingDrawing" xmlns:wp="http://schemas.openxmlformats.org/drawingml/2006/wordprocessingDrawing" xmlns:w10="urn:schemas-microsoft-com:office:word" xmlns:w="http://schemas.openxmlformats.org/wordprocessingml/2006/main" xmlns:w14="http://schemas.microsoft.com/office/word/2010/wordml" xmlns:w15="http://schemas.microsoft.com/office/word/2012/wordml" xmlns:w16se="http://schemas.microsoft.com/office/word/2015/wordml/symex" xmlns:wpg="http://schemas.microsoft.com/office/word/2010/wordprocessingGroup" xmlns:wpi="http://schemas.microsoft.com/office/word/2010/wordprocessingInk" xmlns:wne="http://schemas.microsoft.com/office/word/2006/wordml" xmlns:wps="http://schemas.microsoft.com/office/word/2010/wordprocessingShape" mc:Ignorable="w14 w15 w16se wp14">
+  <w:endnote w:type="separator" w:id="-1">
+    <w:p>
+      <w:r>
+        <w:separator/>
+      </w:r>
+    </w:p>
+  </w:endnote>
+  <w:endnote w:type="continuationSeparator" w:id="0">
+    <w:p>
+      <w:r>
+        <w:continuationSeparator/>
+      </w:r>
+    </w:p>
+  </w:endnote>
+</w:endnotes>
+</file>
+
+<file path=word/footnotes.xml><?xml version="1.0" encoding="utf-8"?>
+<w:footnotes xmlns:wpc="http://schemas.microsoft.com/office/word/2010/wordprocessingCanvas" xmlns:cx="http://schemas.microsoft.com/office/drawing/2014/chartex" xmlns:cx1="http://schemas.microsoft.com/office/drawing/2015/9/8/chartex" xmlns:mc="http://schemas.openxmlformats.org/markup-compatibility/2006" xmlns:o="urn:schemas-microsoft-com:office:office" xmlns:r="http://schemas.openxmlformats.org/officeDocument/2006/relationships" xmlns:m="http://schemas.openxmlformats.org/officeDocument/2006/math" xmlns:v="urn:schemas-microsoft-com:vml" xmlns:wp14="http://schemas.microsoft.com/office/word/2010/wordprocessingDrawing" xmlns:wp="http://schemas.openxmlformats.org/drawingml/2006/wordprocessingDrawing" xmlns:w10="urn:schemas-microsoft-com:office:word" xmlns:w="http://schemas.openxmlformats.org/wordprocessingml/2006/main" xmlns:w14="http://schemas.microsoft.com/office/word/2010/wordml" xmlns:w15="http://schemas.microsoft.com/office/word/2012/wordml" xmlns:w16se="http://schemas.microsoft.com/office/word/2015/wordml/symex" xmlns:wpg="http://schemas.microsoft.com/office/word/2010/wordprocessingGroup" xmlns:wpi="http://schemas.microsoft.com/office/word/2010/wordprocessingInk" xmlns:wne="http://schemas.microsoft.com/office/word/2006/wordml" xmlns:wps="http://schemas.microsoft.com/office/word/2010/wordprocessingShape" mc:Ignorable="w14 w15 w16se wp14">
+  <w:footnote w:type="separator" w:id="-1">
+    <w:p>
+      <w:r>
+        <w:separator/>
+      </w:r>
+    </w:p>
+  </w:footnote>
+  <w:footnote w:type="continuationSeparator" w:id="0">
+    <w:p>
+      <w:r>
+        <w:continuationSeparator/>
+      </w:r>
+    </w:p>
+  </w:footnote>
+</w:footnotes>
 </file>
 
 <file path=word/styles.xml><?xml version="1.0" encoding="utf-8"?>
@@ -1601,6 +1866,66 @@
     <w:semiHidden/>
     <w:unhideWhenUsed/>
   </w:style>
+  <w:style w:type="paragraph" w:styleId="a3">
+    <w:name w:val="header"/>
+    <w:basedOn w:val="a"/>
+    <w:link w:val="a4"/>
+    <w:uiPriority w:val="99"/>
+    <w:unhideWhenUsed/>
+    <w:rsid w:val="006050EA"/>
+    <w:pPr>
+      <w:tabs>
+        <w:tab w:val="center" w:pos="4153"/>
+        <w:tab w:val="right" w:pos="8306"/>
+      </w:tabs>
+      <w:snapToGrid w:val="0"/>
+    </w:pPr>
+    <w:rPr>
+      <w:sz w:val="20"/>
+      <w:szCs w:val="20"/>
+    </w:rPr>
+  </w:style>
+  <w:style w:type="character" w:customStyle="1" w:styleId="a4">
+    <w:name w:val="頁首 字元"/>
+    <w:basedOn w:val="a0"/>
+    <w:link w:val="a3"/>
+    <w:uiPriority w:val="99"/>
+    <w:rsid w:val="006050EA"/>
+    <w:rPr>
+      <w:sz w:val="20"/>
+      <w:szCs w:val="20"/>
+    </w:rPr>
+  </w:style>
+  <w:style w:type="paragraph" w:styleId="a5">
+    <w:name w:val="footer"/>
+    <w:basedOn w:val="a"/>
+    <w:link w:val="a6"/>
+    <w:uiPriority w:val="99"/>
+    <w:unhideWhenUsed/>
+    <w:rsid w:val="006050EA"/>
+    <w:pPr>
+      <w:tabs>
+        <w:tab w:val="center" w:pos="4153"/>
+        <w:tab w:val="right" w:pos="8306"/>
+      </w:tabs>
+      <w:snapToGrid w:val="0"/>
+    </w:pPr>
+    <w:rPr>
+      <w:sz w:val="20"/>
+      <w:szCs w:val="20"/>
+    </w:rPr>
+  </w:style>
+  <w:style w:type="character" w:customStyle="1" w:styleId="a6">
+    <w:name w:val="頁尾 字元"/>
+    <w:basedOn w:val="a0"/>
+    <w:link w:val="a5"/>
+    <w:uiPriority w:val="99"/>
+    <w:rsid w:val="006050EA"/>
+    <w:rPr>
+      <w:sz w:val="20"/>
+      <w:szCs w:val="20"/>
+    </w:rPr>
+  </w:style>
 </w:styles>
 </file>
 
@@ -1870,7 +2195,7 @@
 </file>
 
 <file path=customXml/itemProps1.xml><?xml version="1.0" encoding="utf-8"?>
-<ds:datastoreItem xmlns:ds="http://schemas.openxmlformats.org/officeDocument/2006/customXml" ds:itemID="{E2B4BDF4-22C9-41BC-914C-5BFF9D9E83A3}">
+<ds:datastoreItem xmlns:ds="http://schemas.openxmlformats.org/officeDocument/2006/customXml" ds:itemID="{2757048F-D448-43DB-BDC9-51FDD6E57017}">
   <ds:schemaRefs>
     <ds:schemaRef ds:uri="http://schemas.openxmlformats.org/officeDocument/2006/bibliography"/>
   </ds:schemaRefs>

</xml_diff>